<commit_message>
File resource supports the list of operations including download and upload.    #4 issue has been resolved. For a more details follow examples/file_examples.php
</commit_message>
<xml_diff>
--- a/examples/data/SharePoint User Guide - 2007.docx
+++ b/examples/data/SharePoint User Guide - 2007.docx
@@ -315,9 +315,10 @@
 </file>
 
 <file path=customXml/item2.xml><?xml version="1.0" encoding="utf-8"?>
-<ct:contentTypeSchema xmlns:ct="http://schemas.microsoft.com/office/2006/metadata/contentType" xmlns:ma="http://schemas.microsoft.com/office/2006/metadata/properties/metaAttributes" ct:_="" ma:_="" ma:contentTypeName="Document" ma:contentTypeID="0x010100C95E550C663A4C4CB5943F11A98D8F59" ma:contentTypeVersion="1" ma:contentTypeDescription="Create a new document." ma:contentTypeScope="" ma:versionID="dbd8b25e9325c4999a7c625ad8d7a08f">
-  <xsd:schema xmlns:xsd="http://www.w3.org/2001/XMLSchema" xmlns:xs="http://www.w3.org/2001/XMLSchema" xmlns:p="http://schemas.microsoft.com/office/2006/metadata/properties" xmlns:ns1="http://schemas.microsoft.com/sharepoint/v3" targetNamespace="http://schemas.microsoft.com/office/2006/metadata/properties" ma:root="true" ma:fieldsID="411ae5046ec1a8809e519d98f97fdd94" ns1:_="">
+<ct:contentTypeSchema xmlns:ct="http://schemas.microsoft.com/office/2006/metadata/contentType" xmlns:ma="http://schemas.microsoft.com/office/2006/metadata/properties/metaAttributes" ct:_="" ma:_="" ma:contentTypeName="Document" ma:contentTypeID="0x010100DD97CF2E7A6644409AB28992C0B0D9D4" ma:contentTypeVersion="3" ma:contentTypeDescription="Create a new document." ma:contentTypeScope="" ma:versionID="58480678be459888d04a97a1f9ea20ff">
+  <xsd:schema xmlns:xsd="http://www.w3.org/2001/XMLSchema" xmlns:xs="http://www.w3.org/2001/XMLSchema" xmlns:p="http://schemas.microsoft.com/office/2006/metadata/properties" xmlns:ns1="http://schemas.microsoft.com/sharepoint/v3" xmlns:ns2="20374415-dd16-4a75-b06a-87e8a026e147" targetNamespace="http://schemas.microsoft.com/office/2006/metadata/properties" ma:root="true" ma:fieldsID="ee1c5959181820e119eafc103009e7f8" ns1:_="" ns2:_="">
     <xsd:import namespace="http://schemas.microsoft.com/sharepoint/v3"/>
+    <xsd:import namespace="20374415-dd16-4a75-b06a-87e8a026e147"/>
     <xsd:element name="properties">
       <xsd:complexType>
         <xsd:sequence>
@@ -326,6 +327,8 @@
               <xsd:all>
                 <xsd:element ref="ns1:PublishingStartDate" minOccurs="0"/>
                 <xsd:element ref="ns1:PublishingExpirationDate" minOccurs="0"/>
+                <xsd:element ref="ns2:SharedWithUsers" minOccurs="0"/>
+                <xsd:element ref="ns2:SharedWithDetails" minOccurs="0"/>
               </xsd:all>
             </xsd:complexType>
           </xsd:element>
@@ -344,6 +347,36 @@
     <xsd:element name="PublishingExpirationDate" ma:index="9" nillable="true" ma:displayName="Scheduling End Date" ma:description="Scheduling End Date is a site column created by the Publishing feature. It is used to specify the date and time on which this page will no longer appear to site visitors." ma:hidden="true" ma:internalName="PublishingExpirationDate">
       <xsd:simpleType>
         <xsd:restriction base="dms:Unknown"/>
+      </xsd:simpleType>
+    </xsd:element>
+  </xsd:schema>
+  <xsd:schema xmlns:xsd="http://www.w3.org/2001/XMLSchema" xmlns:xs="http://www.w3.org/2001/XMLSchema" xmlns:dms="http://schemas.microsoft.com/office/2006/documentManagement/types" xmlns:pc="http://schemas.microsoft.com/office/infopath/2007/PartnerControls" targetNamespace="20374415-dd16-4a75-b06a-87e8a026e147" elementFormDefault="qualified">
+    <xsd:import namespace="http://schemas.microsoft.com/office/2006/documentManagement/types"/>
+    <xsd:import namespace="http://schemas.microsoft.com/office/infopath/2007/PartnerControls"/>
+    <xsd:element name="SharedWithUsers" ma:index="10" nillable="true" ma:displayName="Shared With" ma:description="" ma:internalName="SharedWithUsers" ma:readOnly="true">
+      <xsd:complexType>
+        <xsd:complexContent>
+          <xsd:extension base="dms:UserMulti">
+            <xsd:sequence>
+              <xsd:element name="UserInfo" minOccurs="0" maxOccurs="unbounded">
+                <xsd:complexType>
+                  <xsd:sequence>
+                    <xsd:element name="DisplayName" type="xsd:string" minOccurs="0"/>
+                    <xsd:element name="AccountId" type="dms:UserId" minOccurs="0" nillable="true"/>
+                    <xsd:element name="AccountType" type="xsd:string" minOccurs="0"/>
+                  </xsd:sequence>
+                </xsd:complexType>
+              </xsd:element>
+            </xsd:sequence>
+          </xsd:extension>
+        </xsd:complexContent>
+      </xsd:complexType>
+    </xsd:element>
+    <xsd:element name="SharedWithDetails" ma:index="11" nillable="true" ma:displayName="Shared With Details" ma:description="" ma:internalName="SharedWithDetails" ma:readOnly="true">
+      <xsd:simpleType>
+        <xsd:restriction base="dms:Note">
+          <xsd:maxLength value="255"/>
+        </xsd:restriction>
       </xsd:simpleType>
     </xsd:element>
   </xsd:schema>
@@ -469,7 +502,7 @@
 </file>
 
 <file path=customXml/itemProps2.xml><?xml version="1.0" encoding="utf-8"?>
-<ds:datastoreItem xmlns:ds="http://schemas.openxmlformats.org/officeDocument/2006/customXml" ds:itemID="{5D612A4B-94B7-4C02-9335-2F772C2269BD}"/>
+<ds:datastoreItem xmlns:ds="http://schemas.openxmlformats.org/officeDocument/2006/customXml" ds:itemID="{7733F3F9-DEDC-43BF-98A2-3731C7676BC5}"/>
 </file>
 
 <file path=customXml/itemProps3.xml><?xml version="1.0" encoding="utf-8"?>

</xml_diff>